<commit_message>
fix(template): anchor bottom image to page full-width
</commit_message>
<xml_diff>
--- a/api/templates/usecase-onepage.docx
+++ b/api/templates/usecase-onepage.docx
@@ -7,7 +7,7 @@
         <w:widowControl w:val="0"/>
         <w:spacing w:after="0" w:line="276" w:lineRule="auto"/>
         <w:rPr>
-          <w:rFonts w:ascii="Avenir" w:cs="Avenir" w:eastAsia="Avenir" w:hAnsi="Avenir"/>
+          <w:rFonts w:ascii="Calibri" w:cs="Calibri" w:eastAsia="Calibri" w:hAnsi="Calibri"/>
           <w:sz w:val="22"/>
           <w:szCs w:val="22"/>
         </w:rPr>
@@ -21,23 +21,23 @@
     <w:tbl>
       <w:tblPr>
         <w:tblStyle w:val="Table1"/>
-        <w:tblpPr w:leftFromText="180" w:rightFromText="180" w:topFromText="180" w:bottomFromText="180" w:vertAnchor="text" w:horzAnchor="text" w:tblpX="252.07086614173093" w:tblpY="0"/>
-        <w:tblW w:w="10186.0" w:type="dxa"/>
+        <w:tblpPr w:leftFromText="180" w:rightFromText="180" w:topFromText="180" w:bottomFromText="180" w:vertAnchor="text" w:horzAnchor="text" w:tblpX="162.07086614173093" w:tblpY="0"/>
+        <w:tblW w:w="10470.0" w:type="dxa"/>
         <w:jc w:val="left"/>
         <w:tblLayout w:type="fixed"/>
         <w:tblLook w:val="0400"/>
       </w:tblPr>
       <w:tblGrid>
-        <w:gridCol w:w="3140"/>
-        <w:gridCol w:w="1953"/>
-        <w:gridCol w:w="1786"/>
-        <w:gridCol w:w="3307"/>
+        <w:gridCol w:w="3225"/>
+        <w:gridCol w:w="1950"/>
+        <w:gridCol w:w="1785"/>
+        <w:gridCol w:w="3510"/>
         <w:tblGridChange w:id="0">
           <w:tblGrid>
-            <w:gridCol w:w="3140"/>
-            <w:gridCol w:w="1953"/>
-            <w:gridCol w:w="1786"/>
-            <w:gridCol w:w="3307"/>
+            <w:gridCol w:w="3225"/>
+            <w:gridCol w:w="1950"/>
+            <w:gridCol w:w="1785"/>
+            <w:gridCol w:w="3510"/>
           </w:tblGrid>
         </w:tblGridChange>
       </w:tblGrid>
@@ -54,10 +54,13 @@
           <w:p>
             <w:pPr>
               <w:spacing w:after="0" w:lineRule="auto"/>
-              <w:rPr/>
+              <w:rPr>
+                <w:rFonts w:ascii="Calibri" w:cs="Calibri" w:eastAsia="Calibri" w:hAnsi="Calibri"/>
+              </w:rPr>
             </w:pPr>
             <w:r>
               <w:rPr>
+                <w:rFonts w:ascii="Calibri" w:cs="Calibri" w:eastAsia="Calibri" w:hAnsi="Calibri"/>
                 <w:b w:val="1"/>
                 <w:bCs w:val="1"/>
                 <w:sz w:val="32"/>
@@ -88,6 +91,7 @@
               </w:pBdr>
               <w:spacing w:after="0" w:lineRule="auto"/>
               <w:rPr>
+                <w:rFonts w:ascii="Calibri" w:cs="Calibri" w:eastAsia="Calibri" w:hAnsi="Calibri"/>
                 <w:b w:val="1"/>
                 <w:bCs w:val="1"/>
                 <w:color w:val="6aa84f"/>
@@ -95,6 +99,7 @@
             </w:pPr>
             <w:r>
               <w:rPr>
+                <w:rFonts w:ascii="Calibri" w:cs="Calibri" w:eastAsia="Calibri" w:hAnsi="Calibri"/>
                 <w:b w:val="1"/>
                 <w:bCs w:val="1"/>
                 <w:color w:val="6aa84f"/>
@@ -115,11 +120,13 @@
               </w:pBdr>
               <w:spacing w:after="0" w:lineRule="auto"/>
               <w:rPr>
+                <w:rFonts w:ascii="Calibri" w:cs="Calibri" w:eastAsia="Calibri" w:hAnsi="Calibri"/>
                 <w:color w:val="cc0000"/>
               </w:rPr>
             </w:pPr>
             <w:r>
               <w:rPr>
+                <w:rFonts w:ascii="Calibri" w:cs="Calibri" w:eastAsia="Calibri" w:hAnsi="Calibri"/>
                 <w:b w:val="1"/>
                 <w:bCs w:val="1"/>
                 <w:color w:val="cc0000"/>
@@ -143,11 +150,13 @@
               </w:pBdr>
               <w:spacing w:after="0" w:lineRule="auto"/>
               <w:rPr>
+                <w:rFonts w:ascii="Calibri" w:cs="Calibri" w:eastAsia="Calibri" w:hAnsi="Calibri"/>
                 <w:color w:val="666666"/>
               </w:rPr>
             </w:pPr>
             <w:r>
               <w:rPr>
+                <w:rFonts w:ascii="Calibri" w:cs="Calibri" w:eastAsia="Calibri" w:hAnsi="Calibri"/>
                 <w:b w:val="1"/>
                 <w:bCs w:val="1"/>
                 <w:color w:val="666666"/>
@@ -174,14 +183,14 @@
             <w:pPr>
               <w:spacing w:after="0" w:lineRule="auto"/>
               <w:rPr>
-                <w:rFonts w:ascii="Avenir" w:cs="Avenir" w:eastAsia="Avenir" w:hAnsi="Avenir"/>
+                <w:rFonts w:ascii="Calibri" w:cs="Calibri" w:eastAsia="Calibri" w:hAnsi="Calibri"/>
                 <w:sz w:val="16"/>
                 <w:szCs w:val="16"/>
               </w:rPr>
             </w:pPr>
             <w:r>
               <w:rPr>
-                <w:rFonts w:ascii="Avenir" w:cs="Avenir" w:eastAsia="Avenir" w:hAnsi="Avenir"/>
+                <w:rFonts w:ascii="Calibri" w:cs="Calibri" w:eastAsia="Calibri" w:hAnsi="Calibri"/>
                 <w:sz w:val="16"/>
                 <w:szCs w:val="16"/>
                 <w:rtl w:val="0"/>
@@ -198,14 +207,14 @@
             <w:pPr>
               <w:spacing w:after="0" w:lineRule="auto"/>
               <w:rPr>
-                <w:rFonts w:ascii="Avenir" w:cs="Avenir" w:eastAsia="Avenir" w:hAnsi="Avenir"/>
+                <w:rFonts w:ascii="Calibri" w:cs="Calibri" w:eastAsia="Calibri" w:hAnsi="Calibri"/>
                 <w:sz w:val="16"/>
                 <w:szCs w:val="16"/>
               </w:rPr>
             </w:pPr>
             <w:r>
               <w:rPr>
-                <w:rFonts w:ascii="Avenir" w:cs="Avenir" w:eastAsia="Avenir" w:hAnsi="Avenir"/>
+                <w:rFonts w:ascii="Calibri" w:cs="Calibri" w:eastAsia="Calibri" w:hAnsi="Calibri"/>
                 <w:sz w:val="16"/>
                 <w:szCs w:val="16"/>
                 <w:rtl w:val="0"/>
@@ -220,14 +229,14 @@
             <w:pPr>
               <w:spacing w:after="0" w:lineRule="auto"/>
               <w:rPr>
-                <w:rFonts w:ascii="Avenir" w:cs="Avenir" w:eastAsia="Avenir" w:hAnsi="Avenir"/>
+                <w:rFonts w:ascii="Calibri" w:cs="Calibri" w:eastAsia="Calibri" w:hAnsi="Calibri"/>
                 <w:sz w:val="16"/>
                 <w:szCs w:val="16"/>
               </w:rPr>
             </w:pPr>
             <w:r>
               <w:rPr>
-                <w:rFonts w:ascii="Avenir" w:cs="Avenir" w:eastAsia="Avenir" w:hAnsi="Avenir"/>
+                <w:rFonts w:ascii="Calibri" w:cs="Calibri" w:eastAsia="Calibri" w:hAnsi="Calibri"/>
                 <w:sz w:val="16"/>
                 <w:szCs w:val="16"/>
                 <w:rtl w:val="0"/>
@@ -254,11 +263,13 @@
               </w:pBdr>
               <w:spacing w:after="0" w:lineRule="auto"/>
               <w:rPr>
+                <w:rFonts w:ascii="Calibri" w:cs="Calibri" w:eastAsia="Calibri" w:hAnsi="Calibri"/>
                 <w:color w:val="a64d79"/>
               </w:rPr>
             </w:pPr>
             <w:r>
               <w:rPr>
+                <w:rFonts w:ascii="Calibri" w:cs="Calibri" w:eastAsia="Calibri" w:hAnsi="Calibri"/>
                 <w:b w:val="1"/>
                 <w:bCs w:val="1"/>
                 <w:color w:val="a64d79"/>
@@ -282,12 +293,14 @@
               </w:pBdr>
               <w:spacing w:after="0" w:lineRule="auto"/>
               <w:rPr>
+                <w:rFonts w:ascii="Calibri" w:cs="Calibri" w:eastAsia="Calibri" w:hAnsi="Calibri"/>
                 <w:sz w:val="2"/>
                 <w:szCs w:val="2"/>
               </w:rPr>
             </w:pPr>
             <w:r>
               <w:rPr>
+                <w:rFonts w:ascii="Calibri" w:cs="Calibri" w:eastAsia="Calibri" w:hAnsi="Calibri"/>
                 <w:b w:val="1"/>
                 <w:bCs w:val="1"/>
                 <w:color w:val="a64d79"/>
@@ -317,14 +330,14 @@
             <w:pPr>
               <w:spacing w:after="0" w:lineRule="auto"/>
               <w:rPr>
-                <w:rFonts w:ascii="Avenir" w:cs="Avenir" w:eastAsia="Avenir" w:hAnsi="Avenir"/>
+                <w:rFonts w:ascii="Calibri" w:cs="Calibri" w:eastAsia="Calibri" w:hAnsi="Calibri"/>
                 <w:sz w:val="14"/>
                 <w:szCs w:val="14"/>
               </w:rPr>
             </w:pPr>
             <w:r>
               <w:rPr>
-                <w:rFonts w:ascii="Avenir" w:cs="Avenir" w:eastAsia="Avenir" w:hAnsi="Avenir"/>
+                <w:rFonts w:ascii="Calibri" w:cs="Calibri" w:eastAsia="Calibri" w:hAnsi="Calibri"/>
                 <w:sz w:val="14"/>
                 <w:szCs w:val="14"/>
                 <w:rtl w:val="0"/>
@@ -340,14 +353,14 @@
               <w:widowControl w:val="0"/>
               <w:spacing w:after="0" w:lineRule="auto"/>
               <w:rPr>
-                <w:rFonts w:ascii="Avenir" w:cs="Avenir" w:eastAsia="Avenir" w:hAnsi="Avenir"/>
+                <w:rFonts w:ascii="Calibri" w:cs="Calibri" w:eastAsia="Calibri" w:hAnsi="Calibri"/>
                 <w:sz w:val="14"/>
                 <w:szCs w:val="14"/>
               </w:rPr>
             </w:pPr>
             <w:r>
               <w:rPr>
-                <w:rFonts w:ascii="Avenir" w:cs="Avenir" w:eastAsia="Avenir" w:hAnsi="Avenir"/>
+                <w:rFonts w:ascii="Calibri" w:cs="Calibri" w:eastAsia="Calibri" w:hAnsi="Calibri"/>
                 <w:sz w:val="14"/>
                 <w:szCs w:val="14"/>
                 <w:rtl w:val="0"/>
@@ -372,11 +385,13 @@
               </w:pBdr>
               <w:spacing w:after="0" w:lineRule="auto"/>
               <w:rPr>
+                <w:rFonts w:ascii="Calibri" w:cs="Calibri" w:eastAsia="Calibri" w:hAnsi="Calibri"/>
                 <w:color w:val="cc0000"/>
               </w:rPr>
             </w:pPr>
             <w:r>
               <w:rPr>
+                <w:rFonts w:ascii="Calibri" w:cs="Calibri" w:eastAsia="Calibri" w:hAnsi="Calibri"/>
                 <w:b w:val="1"/>
                 <w:bCs w:val="1"/>
                 <w:color w:val="cc0000"/>
@@ -402,11 +417,13 @@
               </w:pBdr>
               <w:spacing w:after="0" w:lineRule="auto"/>
               <w:rPr>
+                <w:rFonts w:ascii="Calibri" w:cs="Calibri" w:eastAsia="Calibri" w:hAnsi="Calibri"/>
                 <w:color w:val="6aa84f"/>
               </w:rPr>
             </w:pPr>
             <w:r>
               <w:rPr>
+                <w:rFonts w:ascii="Calibri" w:cs="Calibri" w:eastAsia="Calibri" w:hAnsi="Calibri"/>
                 <w:b w:val="1"/>
                 <w:bCs w:val="1"/>
                 <w:color w:val="6aa84f"/>
@@ -431,6 +448,7 @@
               </w:pBdr>
               <w:spacing w:after="0" w:lineRule="auto"/>
               <w:rPr>
+                <w:rFonts w:ascii="Calibri" w:cs="Calibri" w:eastAsia="Calibri" w:hAnsi="Calibri"/>
                 <w:b w:val="1"/>
                 <w:bCs w:val="1"/>
                 <w:color w:val="666666"/>
@@ -438,6 +456,7 @@
             </w:pPr>
             <w:r>
               <w:rPr>
+                <w:rFonts w:ascii="Calibri" w:cs="Calibri" w:eastAsia="Calibri" w:hAnsi="Calibri"/>
                 <w:b w:val="1"/>
                 <w:bCs w:val="1"/>
                 <w:color w:val="666666"/>
@@ -460,14 +479,14 @@
             <w:pPr>
               <w:spacing w:after="0" w:lineRule="auto"/>
               <w:rPr>
-                <w:rFonts w:ascii="Avenir" w:cs="Avenir" w:eastAsia="Avenir" w:hAnsi="Avenir"/>
+                <w:rFonts w:ascii="Calibri" w:cs="Calibri" w:eastAsia="Calibri" w:hAnsi="Calibri"/>
                 <w:sz w:val="14"/>
                 <w:szCs w:val="14"/>
               </w:rPr>
             </w:pPr>
             <w:r>
               <w:rPr>
-                <w:rFonts w:ascii="Avenir" w:cs="Avenir" w:eastAsia="Avenir" w:hAnsi="Avenir"/>
+                <w:rFonts w:ascii="Calibri" w:cs="Calibri" w:eastAsia="Calibri" w:hAnsi="Calibri"/>
                 <w:sz w:val="14"/>
                 <w:szCs w:val="14"/>
                 <w:rtl w:val="0"/>
@@ -484,14 +503,14 @@
             <w:pPr>
               <w:spacing w:after="0" w:lineRule="auto"/>
               <w:rPr>
-                <w:rFonts w:ascii="Avenir" w:cs="Avenir" w:eastAsia="Avenir" w:hAnsi="Avenir"/>
+                <w:rFonts w:ascii="Calibri" w:cs="Calibri" w:eastAsia="Calibri" w:hAnsi="Calibri"/>
                 <w:sz w:val="14"/>
                 <w:szCs w:val="14"/>
               </w:rPr>
             </w:pPr>
             <w:r>
               <w:rPr>
-                <w:rFonts w:ascii="Avenir" w:cs="Avenir" w:eastAsia="Avenir" w:hAnsi="Avenir"/>
+                <w:rFonts w:ascii="Calibri" w:cs="Calibri" w:eastAsia="Calibri" w:hAnsi="Calibri"/>
                 <w:sz w:val="14"/>
                 <w:szCs w:val="14"/>
                 <w:rtl w:val="0"/>
@@ -506,14 +525,14 @@
             <w:pPr>
               <w:spacing w:after="0" w:lineRule="auto"/>
               <w:rPr>
-                <w:rFonts w:ascii="Avenir" w:cs="Avenir" w:eastAsia="Avenir" w:hAnsi="Avenir"/>
+                <w:rFonts w:ascii="Calibri" w:cs="Calibri" w:eastAsia="Calibri" w:hAnsi="Calibri"/>
                 <w:sz w:val="10"/>
                 <w:szCs w:val="10"/>
               </w:rPr>
             </w:pPr>
             <w:r>
               <w:rPr>
-                <w:rFonts w:ascii="Avenir" w:cs="Avenir" w:eastAsia="Avenir" w:hAnsi="Avenir"/>
+                <w:rFonts w:ascii="Calibri" w:cs="Calibri" w:eastAsia="Calibri" w:hAnsi="Calibri"/>
                 <w:sz w:val="10"/>
                 <w:szCs w:val="10"/>
                 <w:rtl w:val="0"/>
@@ -525,19 +544,19 @@
             <w:pPr>
               <w:numPr>
                 <w:ilvl w:val="0"/>
-                <w:numId w:val="1"/>
+                <w:numId w:val="2"/>
               </w:numPr>
               <w:spacing w:after="0" w:lineRule="auto"/>
               <w:ind w:left="141.73228346456744" w:hanging="141.73228346456744"/>
               <w:rPr>
-                <w:rFonts w:ascii="Avenir" w:cs="Avenir" w:eastAsia="Avenir" w:hAnsi="Avenir"/>
+                <w:rFonts w:ascii="Calibri" w:cs="Calibri" w:eastAsia="Calibri" w:hAnsi="Calibri"/>
                 <w:sz w:val="10"/>
                 <w:szCs w:val="10"/>
               </w:rPr>
             </w:pPr>
             <w:r>
               <w:rPr>
-                <w:rFonts w:ascii="Avenir" w:cs="Avenir" w:eastAsia="Avenir" w:hAnsi="Avenir"/>
+                <w:rFonts w:ascii="Calibri" w:cs="Calibri" w:eastAsia="Calibri" w:hAnsi="Calibri"/>
                 <w:sz w:val="10"/>
                 <w:szCs w:val="10"/>
                 <w:rtl w:val="0"/>
@@ -549,14 +568,14 @@
             <w:pPr>
               <w:spacing w:after="0" w:lineRule="auto"/>
               <w:rPr>
-                <w:rFonts w:ascii="Avenir" w:cs="Avenir" w:eastAsia="Avenir" w:hAnsi="Avenir"/>
+                <w:rFonts w:ascii="Calibri" w:cs="Calibri" w:eastAsia="Calibri" w:hAnsi="Calibri"/>
                 <w:sz w:val="10"/>
                 <w:szCs w:val="10"/>
               </w:rPr>
             </w:pPr>
             <w:r>
               <w:rPr>
-                <w:rFonts w:ascii="Avenir" w:cs="Avenir" w:eastAsia="Avenir" w:hAnsi="Avenir"/>
+                <w:rFonts w:ascii="Calibri" w:cs="Calibri" w:eastAsia="Calibri" w:hAnsi="Calibri"/>
                 <w:sz w:val="10"/>
                 <w:szCs w:val="10"/>
                 <w:rtl w:val="0"/>
@@ -581,11 +600,13 @@
               </w:pBdr>
               <w:spacing w:after="0" w:lineRule="auto"/>
               <w:rPr>
+                <w:rFonts w:ascii="Calibri" w:cs="Calibri" w:eastAsia="Calibri" w:hAnsi="Calibri"/>
                 <w:color w:val="6aa84f"/>
               </w:rPr>
             </w:pPr>
             <w:r>
               <w:rPr>
+                <w:rFonts w:ascii="Calibri" w:cs="Calibri" w:eastAsia="Calibri" w:hAnsi="Calibri"/>
                 <w:b w:val="1"/>
                 <w:bCs w:val="1"/>
                 <w:color w:val="6aa84f"/>
@@ -611,17 +632,19 @@
               </w:pBdr>
               <w:spacing w:after="0" w:lineRule="auto"/>
               <w:rPr>
+                <w:rFonts w:ascii="Calibri" w:cs="Calibri" w:eastAsia="Calibri" w:hAnsi="Calibri"/>
                 <w:color w:val="cc0000"/>
               </w:rPr>
             </w:pPr>
             <w:r>
               <w:rPr>
+                <w:rFonts w:ascii="Calibri" w:cs="Calibri" w:eastAsia="Calibri" w:hAnsi="Calibri"/>
                 <w:b w:val="1"/>
                 <w:bCs w:val="1"/>
-                <w:color w:val="6aa84f"/>
+                <w:color w:val="cc0000"/>
                 <w:rtl w:val="0"/>
               </w:rPr>
-              <w:t xml:space="preserve">Mesures du succès</w:t>
+              <w:t xml:space="preserve">Contraintes</w:t>
             </w:r>
             <w:r>
               <w:rPr>
@@ -639,11 +662,13 @@
               </w:pBdr>
               <w:spacing w:after="0" w:lineRule="auto"/>
               <w:rPr>
+                <w:rFonts w:ascii="Calibri" w:cs="Calibri" w:eastAsia="Calibri" w:hAnsi="Calibri"/>
                 <w:color w:val="666666"/>
               </w:rPr>
             </w:pPr>
             <w:r>
               <w:rPr>
+                <w:rFonts w:ascii="Calibri" w:cs="Calibri" w:eastAsia="Calibri" w:hAnsi="Calibri"/>
                 <w:b w:val="1"/>
                 <w:bCs w:val="1"/>
                 <w:color w:val="666666"/>
@@ -666,21 +691,19 @@
           <w:tblHeader w:val="0"/>
         </w:trPr>
         <w:tc>
-          <w:tcPr>
-            <w:vMerge w:val="restart"/>
-          </w:tcPr>
+          <w:tcPr/>
           <w:p>
             <w:pPr>
               <w:spacing w:after="0" w:lineRule="auto"/>
               <w:rPr>
-                <w:rFonts w:ascii="Avenir" w:cs="Avenir" w:eastAsia="Avenir" w:hAnsi="Avenir"/>
+                <w:rFonts w:ascii="Calibri" w:cs="Calibri" w:eastAsia="Calibri" w:hAnsi="Calibri"/>
                 <w:sz w:val="10"/>
                 <w:szCs w:val="10"/>
               </w:rPr>
             </w:pPr>
             <w:r>
               <w:rPr>
-                <w:rFonts w:ascii="Avenir" w:cs="Avenir" w:eastAsia="Avenir" w:hAnsi="Avenir"/>
+                <w:rFonts w:ascii="Calibri" w:cs="Calibri" w:eastAsia="Calibri" w:hAnsi="Calibri"/>
                 <w:sz w:val="10"/>
                 <w:szCs w:val="10"/>
                 <w:rtl w:val="0"/>
@@ -692,19 +715,19 @@
             <w:pPr>
               <w:numPr>
                 <w:ilvl w:val="0"/>
-                <w:numId w:val="1"/>
+                <w:numId w:val="2"/>
               </w:numPr>
               <w:spacing w:after="0" w:lineRule="auto"/>
-              <w:ind w:left="155.62204724409492" w:hanging="141.7322834645671"/>
+              <w:ind w:left="141.73228346456693" w:hanging="141.73228346456693"/>
               <w:rPr>
-                <w:rFonts w:ascii="Avenir" w:cs="Avenir" w:eastAsia="Avenir" w:hAnsi="Avenir"/>
+                <w:rFonts w:ascii="Calibri" w:cs="Calibri" w:eastAsia="Calibri" w:hAnsi="Calibri"/>
                 <w:sz w:val="10"/>
                 <w:szCs w:val="10"/>
               </w:rPr>
             </w:pPr>
             <w:r>
               <w:rPr>
-                <w:rFonts w:ascii="Avenir" w:cs="Avenir" w:eastAsia="Avenir" w:hAnsi="Avenir"/>
+                <w:rFonts w:ascii="Calibri" w:cs="Calibri" w:eastAsia="Calibri" w:hAnsi="Calibri"/>
                 <w:sz w:val="10"/>
                 <w:szCs w:val="10"/>
                 <w:rtl w:val="0"/>
@@ -716,24 +739,19 @@
             <w:pPr>
               <w:spacing w:after="0" w:lineRule="auto"/>
               <w:rPr>
-                <w:color w:val="6aa84f"/>
+                <w:rFonts w:ascii="Calibri" w:cs="Calibri" w:eastAsia="Calibri" w:hAnsi="Calibri"/>
                 <w:sz w:val="10"/>
                 <w:szCs w:val="10"/>
               </w:rPr>
             </w:pPr>
             <w:r>
               <w:rPr>
-                <w:rFonts w:ascii="Avenir" w:cs="Avenir" w:eastAsia="Avenir" w:hAnsi="Avenir"/>
+                <w:rFonts w:ascii="Calibri" w:cs="Calibri" w:eastAsia="Calibri" w:hAnsi="Calibri"/>
                 <w:sz w:val="10"/>
                 <w:szCs w:val="10"/>
                 <w:rtl w:val="0"/>
               </w:rPr>
               <w:t xml:space="preserve">{{END-FOR benefit}}</w:t>
-            </w:r>
-            <w:r>
-              <w:rPr>
-                <w:rtl w:val="0"/>
-              </w:rPr>
             </w:r>
           </w:p>
         </w:tc>
@@ -745,77 +763,62 @@
             <w:pPr>
               <w:spacing w:after="0" w:lineRule="auto"/>
               <w:rPr>
-                <w:rFonts w:ascii="Avenir" w:cs="Avenir" w:eastAsia="Avenir" w:hAnsi="Avenir"/>
+                <w:rFonts w:ascii="Calibri" w:cs="Calibri" w:eastAsia="Calibri" w:hAnsi="Calibri"/>
                 <w:sz w:val="10"/>
                 <w:szCs w:val="10"/>
               </w:rPr>
             </w:pPr>
             <w:r>
               <w:rPr>
-                <w:rFonts w:ascii="Avenir" w:cs="Avenir" w:eastAsia="Avenir" w:hAnsi="Avenir"/>
+                <w:rFonts w:ascii="Calibri" w:cs="Calibri" w:eastAsia="Calibri" w:hAnsi="Calibri"/>
                 <w:sz w:val="10"/>
                 <w:szCs w:val="10"/>
                 <w:rtl w:val="0"/>
               </w:rPr>
-              <w:t xml:space="preserve">{{FOR metric IN (metrics || [])}}</w:t>
+              <w:t xml:space="preserve">{{FOR constraint IN (constraints || [])}}</w:t>
             </w:r>
           </w:p>
           <w:p>
             <w:pPr>
               <w:numPr>
                 <w:ilvl w:val="0"/>
-                <w:numId w:val="1"/>
+                <w:numId w:val="2"/>
               </w:numPr>
               <w:spacing w:after="0" w:lineRule="auto"/>
               <w:ind w:left="141.73228346456676" w:hanging="141.73228346456676"/>
               <w:rPr>
-                <w:rFonts w:ascii="Avenir" w:cs="Avenir" w:eastAsia="Avenir" w:hAnsi="Avenir"/>
+                <w:rFonts w:ascii="Calibri" w:cs="Calibri" w:eastAsia="Calibri" w:hAnsi="Calibri"/>
                 <w:sz w:val="10"/>
                 <w:szCs w:val="10"/>
               </w:rPr>
             </w:pPr>
             <w:r>
               <w:rPr>
-                <w:rFonts w:ascii="Avenir" w:cs="Avenir" w:eastAsia="Avenir" w:hAnsi="Avenir"/>
+                <w:rFonts w:ascii="Calibri" w:cs="Calibri" w:eastAsia="Calibri" w:hAnsi="Calibri"/>
                 <w:sz w:val="10"/>
                 <w:szCs w:val="10"/>
                 <w:rtl w:val="0"/>
               </w:rPr>
-              <w:t xml:space="preserve">{{$metric}}</w:t>
+              <w:t xml:space="preserve">{{$constraint}}</w:t>
             </w:r>
           </w:p>
           <w:p>
             <w:pPr>
               <w:spacing w:after="0" w:lineRule="auto"/>
               <w:rPr>
-                <w:rFonts w:ascii="Avenir" w:cs="Avenir" w:eastAsia="Avenir" w:hAnsi="Avenir"/>
+                <w:rFonts w:ascii="Calibri" w:cs="Calibri" w:eastAsia="Calibri" w:hAnsi="Calibri"/>
                 <w:sz w:val="10"/>
                 <w:szCs w:val="10"/>
               </w:rPr>
             </w:pPr>
             <w:r>
               <w:rPr>
-                <w:rFonts w:ascii="Avenir" w:cs="Avenir" w:eastAsia="Avenir" w:hAnsi="Avenir"/>
+                <w:rFonts w:ascii="Calibri" w:cs="Calibri" w:eastAsia="Calibri" w:hAnsi="Calibri"/>
                 <w:sz w:val="10"/>
                 <w:szCs w:val="10"/>
                 <w:rtl w:val="0"/>
               </w:rPr>
-              <w:t xml:space="preserve">{{END-FOR metric}}</w:t>
-            </w:r>
-          </w:p>
-          <w:p>
-            <w:pPr>
-              <w:spacing w:after="0" w:lineRule="auto"/>
-              <w:rPr>
-                <w:rFonts w:ascii="Avenir" w:cs="Avenir" w:eastAsia="Avenir" w:hAnsi="Avenir"/>
-                <w:sz w:val="10"/>
-                <w:szCs w:val="10"/>
-              </w:rPr>
-            </w:pPr>
-            <w:r>
-              <w:rPr>
-                <w:rtl w:val="0"/>
-              </w:rPr>
+              <w:t xml:space="preserve">{{END-FOR constraint}}</w:t>
             </w:r>
           </w:p>
         </w:tc>
@@ -826,14 +829,14 @@
               <w:widowControl w:val="0"/>
               <w:spacing w:after="0" w:lineRule="auto"/>
               <w:rPr>
-                <w:rFonts w:ascii="Avenir" w:cs="Avenir" w:eastAsia="Avenir" w:hAnsi="Avenir"/>
+                <w:rFonts w:ascii="Calibri" w:cs="Calibri" w:eastAsia="Calibri" w:hAnsi="Calibri"/>
                 <w:sz w:val="10"/>
                 <w:szCs w:val="10"/>
               </w:rPr>
             </w:pPr>
             <w:r>
               <w:rPr>
-                <w:rFonts w:ascii="Avenir" w:cs="Avenir" w:eastAsia="Avenir" w:hAnsi="Avenir"/>
+                <w:rFonts w:ascii="Calibri" w:cs="Calibri" w:eastAsia="Calibri" w:hAnsi="Calibri"/>
                 <w:sz w:val="10"/>
                 <w:szCs w:val="10"/>
                 <w:rtl w:val="0"/>
@@ -845,19 +848,19 @@
             <w:pPr>
               <w:numPr>
                 <w:ilvl w:val="0"/>
-                <w:numId w:val="1"/>
+                <w:numId w:val="2"/>
               </w:numPr>
               <w:spacing w:after="0" w:lineRule="auto"/>
-              <w:ind w:left="141.7322834645671" w:hanging="141.7322834645671"/>
+              <w:ind w:left="141.73228346456744" w:hanging="141.73228346456744"/>
               <w:rPr>
-                <w:rFonts w:ascii="Avenir" w:cs="Avenir" w:eastAsia="Avenir" w:hAnsi="Avenir"/>
+                <w:rFonts w:ascii="Calibri" w:cs="Calibri" w:eastAsia="Calibri" w:hAnsi="Calibri"/>
                 <w:sz w:val="10"/>
                 <w:szCs w:val="10"/>
               </w:rPr>
             </w:pPr>
             <w:r>
               <w:rPr>
-                <w:rFonts w:ascii="Avenir" w:cs="Avenir" w:eastAsia="Avenir" w:hAnsi="Avenir"/>
+                <w:rFonts w:ascii="Calibri" w:cs="Calibri" w:eastAsia="Calibri" w:hAnsi="Calibri"/>
                 <w:sz w:val="10"/>
                 <w:szCs w:val="10"/>
                 <w:rtl w:val="0"/>
@@ -869,14 +872,14 @@
             <w:pPr>
               <w:spacing w:after="0" w:lineRule="auto"/>
               <w:rPr>
-                <w:rFonts w:ascii="Avenir" w:cs="Avenir" w:eastAsia="Avenir" w:hAnsi="Avenir"/>
+                <w:rFonts w:ascii="Calibri" w:cs="Calibri" w:eastAsia="Calibri" w:hAnsi="Calibri"/>
                 <w:sz w:val="10"/>
                 <w:szCs w:val="10"/>
               </w:rPr>
             </w:pPr>
             <w:r>
               <w:rPr>
-                <w:rFonts w:ascii="Avenir" w:cs="Avenir" w:eastAsia="Avenir" w:hAnsi="Avenir"/>
+                <w:rFonts w:ascii="Calibri" w:cs="Calibri" w:eastAsia="Calibri" w:hAnsi="Calibri"/>
                 <w:sz w:val="10"/>
                 <w:szCs w:val="10"/>
                 <w:rtl w:val="0"/>
@@ -893,20 +896,28 @@
           <w:tblHeader w:val="0"/>
         </w:trPr>
         <w:tc>
-          <w:tcPr>
-            <w:vMerge w:val="continue"/>
-          </w:tcPr>
+          <w:tcPr/>
           <w:p>
             <w:pPr>
               <w:pBdr>
                 <w:bottom w:color="999999" w:space="2" w:sz="8" w:val="single"/>
               </w:pBdr>
-              <w:spacing w:after="0" w:before="0" w:line="240" w:lineRule="auto"/>
-              <w:ind w:left="0" w:firstLine="0"/>
+              <w:spacing w:after="0" w:lineRule="auto"/>
               <w:rPr>
+                <w:rFonts w:ascii="Calibri" w:cs="Calibri" w:eastAsia="Calibri" w:hAnsi="Calibri"/>
                 <w:color w:val="6aa84f"/>
               </w:rPr>
             </w:pPr>
+            <w:r>
+              <w:rPr>
+                <w:rFonts w:ascii="Calibri" w:cs="Calibri" w:eastAsia="Calibri" w:hAnsi="Calibri"/>
+                <w:b w:val="1"/>
+                <w:bCs w:val="1"/>
+                <w:color w:val="6aa84f"/>
+                <w:rtl w:val="0"/>
+              </w:rPr>
+              <w:t xml:space="preserve">Mesures du succès</w:t>
+            </w:r>
             <w:r>
               <w:rPr>
                 <w:rtl w:val="0"/>
@@ -925,11 +936,13 @@
               </w:pBdr>
               <w:spacing w:after="0" w:lineRule="auto"/>
               <w:rPr>
+                <w:rFonts w:ascii="Calibri" w:cs="Calibri" w:eastAsia="Calibri" w:hAnsi="Calibri"/>
                 <w:color w:val="cc0000"/>
               </w:rPr>
             </w:pPr>
             <w:r>
               <w:rPr>
+                <w:rFonts w:ascii="Calibri" w:cs="Calibri" w:eastAsia="Calibri" w:hAnsi="Calibri"/>
                 <w:b w:val="1"/>
                 <w:bCs w:val="1"/>
                 <w:color w:val="cc0000"/>
@@ -953,11 +966,13 @@
               </w:pBdr>
               <w:spacing w:after="0" w:lineRule="auto"/>
               <w:rPr>
+                <w:rFonts w:ascii="Calibri" w:cs="Calibri" w:eastAsia="Calibri" w:hAnsi="Calibri"/>
                 <w:color w:val="666666"/>
               </w:rPr>
             </w:pPr>
             <w:r>
               <w:rPr>
+                <w:rFonts w:ascii="Calibri" w:cs="Calibri" w:eastAsia="Calibri" w:hAnsi="Calibri"/>
                 <w:b w:val="1"/>
                 <w:bCs w:val="1"/>
                 <w:color w:val="666666"/>
@@ -980,23 +995,67 @@
           <w:tblHeader w:val="0"/>
         </w:trPr>
         <w:tc>
-          <w:tcPr>
-            <w:vMerge w:val="continue"/>
-          </w:tcPr>
+          <w:tcPr/>
           <w:p>
             <w:pPr>
-              <w:spacing w:after="0" w:before="0" w:line="240" w:lineRule="auto"/>
-              <w:ind w:left="0" w:firstLine="0"/>
+              <w:spacing w:after="0" w:lineRule="auto"/>
               <w:rPr>
-                <w:rFonts w:ascii="Avenir" w:cs="Avenir" w:eastAsia="Avenir" w:hAnsi="Avenir"/>
-                <w:sz w:val="12"/>
-                <w:szCs w:val="12"/>
+                <w:rFonts w:ascii="Calibri" w:cs="Calibri" w:eastAsia="Calibri" w:hAnsi="Calibri"/>
+                <w:sz w:val="10"/>
+                <w:szCs w:val="10"/>
               </w:rPr>
             </w:pPr>
             <w:r>
               <w:rPr>
+                <w:rFonts w:ascii="Calibri" w:cs="Calibri" w:eastAsia="Calibri" w:hAnsi="Calibri"/>
+                <w:sz w:val="10"/>
+                <w:szCs w:val="10"/>
                 <w:rtl w:val="0"/>
               </w:rPr>
+              <w:t xml:space="preserve">{{FOR metric IN (metrics || [])}}</w:t>
+            </w:r>
+          </w:p>
+          <w:p>
+            <w:pPr>
+              <w:numPr>
+                <w:ilvl w:val="0"/>
+                <w:numId w:val="2"/>
+              </w:numPr>
+              <w:spacing w:after="0" w:lineRule="auto"/>
+              <w:ind w:left="360"/>
+              <w:rPr>
+                <w:rFonts w:ascii="Calibri" w:cs="Calibri" w:eastAsia="Calibri" w:hAnsi="Calibri"/>
+                <w:sz w:val="10"/>
+                <w:szCs w:val="10"/>
+              </w:rPr>
+            </w:pPr>
+            <w:r>
+              <w:rPr>
+                <w:rFonts w:ascii="Calibri" w:cs="Calibri" w:eastAsia="Calibri" w:hAnsi="Calibri"/>
+                <w:sz w:val="10"/>
+                <w:szCs w:val="10"/>
+                <w:rtl w:val="0"/>
+              </w:rPr>
+              <w:t xml:space="preserve">{{$metric}}</w:t>
+            </w:r>
+          </w:p>
+          <w:p>
+            <w:pPr>
+              <w:spacing w:after="0" w:lineRule="auto"/>
+              <w:rPr>
+                <w:rFonts w:ascii="Calibri" w:cs="Calibri" w:eastAsia="Calibri" w:hAnsi="Calibri"/>
+                <w:sz w:val="10"/>
+                <w:szCs w:val="10"/>
+              </w:rPr>
+            </w:pPr>
+            <w:r>
+              <w:rPr>
+                <w:rFonts w:ascii="Calibri" w:cs="Calibri" w:eastAsia="Calibri" w:hAnsi="Calibri"/>
+                <w:sz w:val="10"/>
+                <w:szCs w:val="10"/>
+                <w:rtl w:val="0"/>
+              </w:rPr>
+              <w:t xml:space="preserve">{{END-FOR metric}}</w:t>
             </w:r>
           </w:p>
         </w:tc>
@@ -1008,14 +1067,14 @@
             <w:pPr>
               <w:spacing w:after="0" w:lineRule="auto"/>
               <w:rPr>
-                <w:rFonts w:ascii="Avenir" w:cs="Avenir" w:eastAsia="Avenir" w:hAnsi="Avenir"/>
+                <w:rFonts w:ascii="Calibri" w:cs="Calibri" w:eastAsia="Calibri" w:hAnsi="Calibri"/>
                 <w:sz w:val="10"/>
                 <w:szCs w:val="10"/>
               </w:rPr>
             </w:pPr>
             <w:r>
               <w:rPr>
-                <w:rFonts w:ascii="Avenir" w:cs="Avenir" w:eastAsia="Avenir" w:hAnsi="Avenir"/>
+                <w:rFonts w:ascii="Calibri" w:cs="Calibri" w:eastAsia="Calibri" w:hAnsi="Calibri"/>
                 <w:sz w:val="10"/>
                 <w:szCs w:val="10"/>
                 <w:rtl w:val="0"/>
@@ -1027,19 +1086,19 @@
             <w:pPr>
               <w:numPr>
                 <w:ilvl w:val="0"/>
-                <w:numId w:val="1"/>
+                <w:numId w:val="2"/>
               </w:numPr>
               <w:spacing w:after="0" w:lineRule="auto"/>
               <w:ind w:left="141.73228346456676" w:hanging="141.73228346456676"/>
               <w:rPr>
-                <w:rFonts w:ascii="Avenir" w:cs="Avenir" w:eastAsia="Avenir" w:hAnsi="Avenir"/>
+                <w:rFonts w:ascii="Calibri" w:cs="Calibri" w:eastAsia="Calibri" w:hAnsi="Calibri"/>
                 <w:sz w:val="10"/>
                 <w:szCs w:val="10"/>
               </w:rPr>
             </w:pPr>
             <w:r>
               <w:rPr>
-                <w:rFonts w:ascii="Avenir" w:cs="Avenir" w:eastAsia="Avenir" w:hAnsi="Avenir"/>
+                <w:rFonts w:ascii="Calibri" w:cs="Calibri" w:eastAsia="Calibri" w:hAnsi="Calibri"/>
                 <w:sz w:val="10"/>
                 <w:szCs w:val="10"/>
                 <w:rtl w:val="0"/>
@@ -1051,14 +1110,14 @@
             <w:pPr>
               <w:spacing w:after="0" w:lineRule="auto"/>
               <w:rPr>
-                <w:rFonts w:ascii="Avenir" w:cs="Avenir" w:eastAsia="Avenir" w:hAnsi="Avenir"/>
+                <w:rFonts w:ascii="Calibri" w:cs="Calibri" w:eastAsia="Calibri" w:hAnsi="Calibri"/>
                 <w:sz w:val="10"/>
                 <w:szCs w:val="10"/>
               </w:rPr>
             </w:pPr>
             <w:r>
               <w:rPr>
-                <w:rFonts w:ascii="Avenir" w:cs="Avenir" w:eastAsia="Avenir" w:hAnsi="Avenir"/>
+                <w:rFonts w:ascii="Calibri" w:cs="Calibri" w:eastAsia="Calibri" w:hAnsi="Calibri"/>
                 <w:sz w:val="10"/>
                 <w:szCs w:val="10"/>
                 <w:rtl w:val="0"/>
@@ -1074,14 +1133,14 @@
               <w:widowControl w:val="0"/>
               <w:spacing w:after="0" w:lineRule="auto"/>
               <w:rPr>
-                <w:rFonts w:ascii="Avenir" w:cs="Avenir" w:eastAsia="Avenir" w:hAnsi="Avenir"/>
+                <w:rFonts w:ascii="Calibri" w:cs="Calibri" w:eastAsia="Calibri" w:hAnsi="Calibri"/>
                 <w:sz w:val="10"/>
                 <w:szCs w:val="10"/>
               </w:rPr>
             </w:pPr>
             <w:r>
               <w:rPr>
-                <w:rFonts w:ascii="Avenir" w:cs="Avenir" w:eastAsia="Avenir" w:hAnsi="Avenir"/>
+                <w:rFonts w:ascii="Calibri" w:cs="Calibri" w:eastAsia="Calibri" w:hAnsi="Calibri"/>
                 <w:sz w:val="10"/>
                 <w:szCs w:val="10"/>
                 <w:rtl w:val="0"/>
@@ -1093,19 +1152,19 @@
             <w:pPr>
               <w:numPr>
                 <w:ilvl w:val="0"/>
-                <w:numId w:val="1"/>
+                <w:numId w:val="2"/>
               </w:numPr>
               <w:spacing w:after="0" w:lineRule="auto"/>
               <w:ind w:left="141.73228346456744" w:hanging="141.73228346456744"/>
               <w:rPr>
-                <w:rFonts w:ascii="Avenir" w:cs="Avenir" w:eastAsia="Avenir" w:hAnsi="Avenir"/>
+                <w:rFonts w:ascii="Calibri" w:cs="Calibri" w:eastAsia="Calibri" w:hAnsi="Calibri"/>
                 <w:sz w:val="10"/>
                 <w:szCs w:val="10"/>
               </w:rPr>
             </w:pPr>
             <w:r>
               <w:rPr>
-                <w:rFonts w:ascii="Avenir" w:cs="Avenir" w:eastAsia="Avenir" w:hAnsi="Avenir"/>
+                <w:rFonts w:ascii="Calibri" w:cs="Calibri" w:eastAsia="Calibri" w:hAnsi="Calibri"/>
                 <w:sz w:val="10"/>
                 <w:szCs w:val="10"/>
                 <w:rtl w:val="0"/>
@@ -1117,14 +1176,14 @@
             <w:pPr>
               <w:spacing w:after="0" w:lineRule="auto"/>
               <w:rPr>
-                <w:rFonts w:ascii="Avenir" w:cs="Avenir" w:eastAsia="Avenir" w:hAnsi="Avenir"/>
+                <w:rFonts w:ascii="Calibri" w:cs="Calibri" w:eastAsia="Calibri" w:hAnsi="Calibri"/>
                 <w:sz w:val="10"/>
                 <w:szCs w:val="10"/>
               </w:rPr>
             </w:pPr>
             <w:r>
               <w:rPr>
-                <w:rFonts w:ascii="Avenir" w:cs="Avenir" w:eastAsia="Avenir" w:hAnsi="Avenir"/>
+                <w:rFonts w:ascii="Calibri" w:cs="Calibri" w:eastAsia="Calibri" w:hAnsi="Calibri"/>
                 <w:sz w:val="10"/>
                 <w:szCs w:val="10"/>
                 <w:rtl w:val="0"/>
@@ -1151,11 +1210,13 @@
               </w:pBdr>
               <w:spacing w:after="0" w:lineRule="auto"/>
               <w:rPr>
+                <w:rFonts w:ascii="Calibri" w:cs="Calibri" w:eastAsia="Calibri" w:hAnsi="Calibri"/>
                 <w:color w:val="666666"/>
               </w:rPr>
             </w:pPr>
             <w:r>
               <w:rPr>
+                <w:rFonts w:ascii="Calibri" w:cs="Calibri" w:eastAsia="Calibri" w:hAnsi="Calibri"/>
                 <w:b w:val="1"/>
                 <w:bCs w:val="1"/>
                 <w:color w:val="666666"/>
@@ -1181,11 +1242,13 @@
               </w:pBdr>
               <w:spacing w:after="0" w:lineRule="auto"/>
               <w:rPr>
+                <w:rFonts w:ascii="Calibri" w:cs="Calibri" w:eastAsia="Calibri" w:hAnsi="Calibri"/>
                 <w:color w:val="666666"/>
               </w:rPr>
             </w:pPr>
             <w:r>
               <w:rPr>
+                <w:rFonts w:ascii="Calibri" w:cs="Calibri" w:eastAsia="Calibri" w:hAnsi="Calibri"/>
                 <w:b w:val="1"/>
                 <w:bCs w:val="1"/>
                 <w:color w:val="666666"/>
@@ -1210,19 +1273,22 @@
         <w:tc>
           <w:tcPr>
             <w:gridSpan w:val="2"/>
+            <w:tcBorders>
+              <w:bottom w:color="000000" w:space="0" w:sz="0" w:val="nil"/>
+            </w:tcBorders>
           </w:tcPr>
           <w:p>
             <w:pPr>
               <w:spacing w:after="0" w:lineRule="auto"/>
               <w:rPr>
-                <w:rFonts w:ascii="Avenir" w:cs="Avenir" w:eastAsia="Avenir" w:hAnsi="Avenir"/>
+                <w:rFonts w:ascii="Calibri" w:cs="Calibri" w:eastAsia="Calibri" w:hAnsi="Calibri"/>
                 <w:sz w:val="10"/>
                 <w:szCs w:val="10"/>
               </w:rPr>
             </w:pPr>
             <w:r>
               <w:rPr>
-                <w:rFonts w:ascii="Avenir" w:cs="Avenir" w:eastAsia="Avenir" w:hAnsi="Avenir"/>
+                <w:rFonts w:ascii="Calibri" w:cs="Calibri" w:eastAsia="Calibri" w:hAnsi="Calibri"/>
                 <w:sz w:val="10"/>
                 <w:szCs w:val="10"/>
                 <w:rtl w:val="0"/>
@@ -1234,19 +1300,19 @@
             <w:pPr>
               <w:numPr>
                 <w:ilvl w:val="0"/>
-                <w:numId w:val="1"/>
+                <w:numId w:val="2"/>
               </w:numPr>
               <w:spacing w:after="0" w:lineRule="auto"/>
               <w:ind w:left="141.73228346456693" w:hanging="141.73228346456693"/>
               <w:rPr>
-                <w:rFonts w:ascii="Avenir" w:cs="Avenir" w:eastAsia="Avenir" w:hAnsi="Avenir"/>
+                <w:rFonts w:ascii="Calibri" w:cs="Calibri" w:eastAsia="Calibri" w:hAnsi="Calibri"/>
                 <w:sz w:val="10"/>
                 <w:szCs w:val="10"/>
               </w:rPr>
             </w:pPr>
             <w:r>
               <w:rPr>
-                <w:rFonts w:ascii="Avenir" w:cs="Avenir" w:eastAsia="Avenir" w:hAnsi="Avenir"/>
+                <w:rFonts w:ascii="Calibri" w:cs="Calibri" w:eastAsia="Calibri" w:hAnsi="Calibri"/>
                 <w:sz w:val="10"/>
                 <w:szCs w:val="10"/>
                 <w:rtl w:val="0"/>
@@ -1258,14 +1324,14 @@
             <w:pPr>
               <w:spacing w:after="0" w:lineRule="auto"/>
               <w:rPr>
-                <w:rFonts w:ascii="Avenir" w:cs="Avenir" w:eastAsia="Avenir" w:hAnsi="Avenir"/>
+                <w:rFonts w:ascii="Calibri" w:cs="Calibri" w:eastAsia="Calibri" w:hAnsi="Calibri"/>
                 <w:sz w:val="10"/>
                 <w:szCs w:val="10"/>
               </w:rPr>
             </w:pPr>
             <w:r>
               <w:rPr>
-                <w:rFonts w:ascii="Avenir" w:cs="Avenir" w:eastAsia="Avenir" w:hAnsi="Avenir"/>
+                <w:rFonts w:ascii="Calibri" w:cs="Calibri" w:eastAsia="Calibri" w:hAnsi="Calibri"/>
                 <w:sz w:val="10"/>
                 <w:szCs w:val="10"/>
                 <w:rtl w:val="0"/>
@@ -1282,16 +1348,16 @@
             <w:pPr>
               <w:spacing w:after="0" w:lineRule="auto"/>
               <w:rPr>
-                <w:rFonts w:ascii="Avenir" w:cs="Avenir" w:eastAsia="Avenir" w:hAnsi="Avenir"/>
-                <w:sz w:val="8"/>
-                <w:szCs w:val="8"/>
+                <w:rFonts w:ascii="Calibri" w:cs="Calibri" w:eastAsia="Calibri" w:hAnsi="Calibri"/>
+                <w:sz w:val="10"/>
+                <w:szCs w:val="10"/>
               </w:rPr>
             </w:pPr>
             <w:r>
               <w:rPr>
-                <w:rFonts w:ascii="Avenir" w:cs="Avenir" w:eastAsia="Avenir" w:hAnsi="Avenir"/>
-                <w:sz w:val="8"/>
-                <w:szCs w:val="8"/>
+                <w:rFonts w:ascii="Calibri" w:cs="Calibri" w:eastAsia="Calibri" w:hAnsi="Calibri"/>
+                <w:sz w:val="10"/>
+                <w:szCs w:val="10"/>
                 <w:rtl w:val="0"/>
               </w:rPr>
               <w:t xml:space="preserve">{{FOR ref IN (references || [])}}</w:t>
@@ -1301,74 +1367,43 @@
             <w:pPr>
               <w:numPr>
                 <w:ilvl w:val="0"/>
-                <w:numId w:val="2"/>
+                <w:numId w:val="1"/>
               </w:numPr>
               <w:spacing w:after="0" w:lineRule="auto"/>
-              <w:ind w:left="141.73228346456676" w:hanging="141.73228346456676"/>
+              <w:ind w:left="141.7322834645671" w:hanging="141.7322834645671"/>
               <w:rPr>
-                <w:rFonts w:ascii="Avenir" w:cs="Avenir" w:eastAsia="Avenir" w:hAnsi="Avenir"/>
-                <w:sz w:val="8"/>
-                <w:szCs w:val="8"/>
+                <w:rFonts w:ascii="Calibri" w:cs="Calibri" w:eastAsia="Calibri" w:hAnsi="Calibri"/>
+                <w:sz w:val="10"/>
+                <w:szCs w:val="10"/>
               </w:rPr>
             </w:pPr>
             <w:r>
               <w:rPr>
-                <w:rFonts w:ascii="Avenir" w:cs="Avenir" w:eastAsia="Avenir" w:hAnsi="Avenir"/>
-                <w:sz w:val="8"/>
-                <w:szCs w:val="8"/>
+                <w:rFonts w:ascii="Calibri" w:cs="Calibri" w:eastAsia="Calibri" w:hAnsi="Calibri"/>
+                <w:sz w:val="10"/>
+                <w:szCs w:val="10"/>
                 <w:rtl w:val="0"/>
               </w:rPr>
-              <w:t xml:space="preserve">{{$ref.title}} — {{$ref.url}}</w:t>
+              <w:t xml:space="preserve">{{$ref.link}}</w:t>
             </w:r>
           </w:p>
           <w:p>
             <w:pPr>
               <w:spacing w:after="0" w:lineRule="auto"/>
               <w:rPr>
-                <w:rFonts w:ascii="Avenir" w:cs="Avenir" w:eastAsia="Avenir" w:hAnsi="Avenir"/>
-                <w:sz w:val="8"/>
-                <w:szCs w:val="8"/>
+                <w:rFonts w:ascii="Calibri" w:cs="Calibri" w:eastAsia="Calibri" w:hAnsi="Calibri"/>
+                <w:sz w:val="14"/>
+                <w:szCs w:val="14"/>
               </w:rPr>
             </w:pPr>
             <w:r>
               <w:rPr>
-                <w:rFonts w:ascii="Avenir" w:cs="Avenir" w:eastAsia="Avenir" w:hAnsi="Avenir"/>
-                <w:sz w:val="8"/>
-                <w:szCs w:val="8"/>
+                <w:rFonts w:ascii="Calibri" w:cs="Calibri" w:eastAsia="Calibri" w:hAnsi="Calibri"/>
+                <w:sz w:val="10"/>
+                <w:szCs w:val="10"/>
                 <w:rtl w:val="0"/>
               </w:rPr>
               <w:t xml:space="preserve">{{END-FOR ref}}</w:t>
-            </w:r>
-          </w:p>
-        </w:tc>
-      </w:tr>
-      <w:tr>
-        <w:trPr>
-          <w:cantSplit w:val="0"/>
-          <w:trHeight w:val="340" w:hRule="atLeast"/>
-          <w:tblHeader w:val="0"/>
-        </w:trPr>
-        <w:tc>
-          <w:tcPr>
-            <w:gridSpan w:val="4"/>
-            <w:shd w:fill="d9d9d9" w:val="clear"/>
-          </w:tcPr>
-          <w:p>
-            <w:pPr>
-              <w:spacing w:after="0" w:lineRule="auto"/>
-              <w:jc w:val="center"/>
-              <w:rPr>
-                <w:color w:val="666666"/>
-              </w:rPr>
-            </w:pPr>
-            <w:r>
-              <w:rPr>
-                <w:b w:val="1"/>
-                <w:bCs w:val="1"/>
-                <w:color w:val="666666"/>
-                <w:rtl w:val="0"/>
-              </w:rPr>
-              <w:t xml:space="preserve">Evaluation</w:t>
             </w:r>
             <w:r>
               <w:rPr>
@@ -1388,6 +1423,9 @@
           <w:tcPr>
             <w:gridSpan w:val="2"/>
             <w:vMerge w:val="restart"/>
+            <w:tcBorders>
+              <w:top w:color="000000" w:space="0" w:sz="0" w:val="nil"/>
+            </w:tcBorders>
           </w:tcPr>
           <w:p>
             <w:pPr>
@@ -1396,11 +1434,13 @@
               </w:pBdr>
               <w:spacing w:after="0" w:lineRule="auto"/>
               <w:rPr>
+                <w:rFonts w:ascii="Calibri" w:cs="Calibri" w:eastAsia="Calibri" w:hAnsi="Calibri"/>
                 <w:color w:val="6aa84f"/>
               </w:rPr>
             </w:pPr>
             <w:r>
               <w:rPr>
+                <w:rFonts w:ascii="Calibri" w:cs="Calibri" w:eastAsia="Calibri" w:hAnsi="Calibri"/>
                 <w:b w:val="1"/>
                 <w:bCs w:val="1"/>
                 <w:color w:val="6aa84f"/>
@@ -1418,14 +1458,14 @@
             <w:pPr>
               <w:spacing w:after="0" w:lineRule="auto"/>
               <w:rPr>
-                <w:rFonts w:ascii="Avenir" w:cs="Avenir" w:eastAsia="Avenir" w:hAnsi="Avenir"/>
+                <w:rFonts w:ascii="Calibri" w:cs="Calibri" w:eastAsia="Calibri" w:hAnsi="Calibri"/>
                 <w:sz w:val="10"/>
                 <w:szCs w:val="10"/>
               </w:rPr>
             </w:pPr>
             <w:r>
               <w:rPr>
-                <w:rFonts w:ascii="Avenir" w:cs="Avenir" w:eastAsia="Avenir" w:hAnsi="Avenir"/>
+                <w:rFonts w:ascii="Calibri" w:cs="Calibri" w:eastAsia="Calibri" w:hAnsi="Calibri"/>
                 <w:sz w:val="10"/>
                 <w:szCs w:val="10"/>
                 <w:rtl w:val="0"/>
@@ -1436,7 +1476,7 @@
           <w:sdt>
             <w:sdtPr>
               <w:lock w:val="contentLocked"/>
-              <w:id w:val="1711078679"/>
+              <w:id w:val="-759530696"/>
               <w:tag w:val="goog_rdk_0"/>
             </w:sdtPr>
             <w:sdtContent>
@@ -1461,23 +1501,26 @@
                 <w:tr>
                   <w:trPr>
                     <w:cantSplit w:val="0"/>
-                    <w:trHeight w:val="11.999999999999304" w:hRule="atLeast"/>
+                    <w:trHeight w:val="14.999999999999986" w:hRule="atLeast"/>
                     <w:tblHeader w:val="0"/>
                   </w:trPr>
                   <w:tc>
                     <w:tcPr>
+                      <w:tcBorders>
+                        <w:bottom w:color="999999" w:space="0" w:sz="4" w:val="single"/>
+                      </w:tcBorders>
                       <w:tcMar>
-                        <w:top w:w="0.0" w:type="dxa"/>
-                        <w:left w:w="0.0" w:type="dxa"/>
-                        <w:bottom w:w="0.0" w:type="dxa"/>
-                        <w:right w:w="0.0" w:type="dxa"/>
+                        <w:top w:w="28.34645669291339" w:type="dxa"/>
+                        <w:left w:w="28.34645669291339" w:type="dxa"/>
+                        <w:bottom w:w="28.34645669291339" w:type="dxa"/>
+                        <w:right w:w="28.34645669291339" w:type="dxa"/>
                       </w:tcMar>
                     </w:tcPr>
                     <w:p>
                       <w:pPr>
                         <w:spacing w:after="0" w:lineRule="auto"/>
                         <w:rPr>
-                          <w:rFonts w:ascii="Avenir" w:cs="Avenir" w:eastAsia="Avenir" w:hAnsi="Avenir"/>
+                          <w:rFonts w:ascii="Calibri" w:cs="Calibri" w:eastAsia="Calibri" w:hAnsi="Calibri"/>
                           <w:b w:val="1"/>
                           <w:bCs w:val="1"/>
                           <w:sz w:val="10"/>
@@ -1486,29 +1529,22 @@
                       </w:pPr>
                       <w:r>
                         <w:rPr>
+                          <w:rFonts w:ascii="Calibri" w:cs="Calibri" w:eastAsia="Calibri" w:hAnsi="Calibri"/>
                           <w:b w:val="1"/>
                           <w:bCs w:val="1"/>
                           <w:sz w:val="10"/>
                           <w:szCs w:val="10"/>
                           <w:rtl w:val="0"/>
                         </w:rPr>
-                        <w:t xml:space="preserve">{{$ax.title}}</w:t>
-                      </w:r>
-                      <w:r>
-                        <w:rPr>
-                          <w:rFonts w:ascii="Avenir" w:cs="Avenir" w:eastAsia="Avenir" w:hAnsi="Avenir"/>
-                          <w:b w:val="1"/>
-                          <w:bCs w:val="1"/>
-                          <w:sz w:val="10"/>
-                          <w:szCs w:val="10"/>
-                          <w:rtl w:val="0"/>
-                        </w:rPr>
-                        <w:t xml:space="preserve"> </w:t>
+                        <w:t xml:space="preserve">{{$ax.title}} </w:t>
                       </w:r>
                     </w:p>
                   </w:tc>
                   <w:tc>
                     <w:tcPr>
+                      <w:tcBorders>
+                        <w:bottom w:color="999999" w:space="0" w:sz="4" w:val="single"/>
+                      </w:tcBorders>
                       <w:tcMar>
                         <w:top w:w="0.0" w:type="dxa"/>
                         <w:left w:w="0.0" w:type="dxa"/>
@@ -1521,14 +1557,14 @@
                         <w:spacing w:after="0" w:lineRule="auto"/>
                         <w:jc w:val="right"/>
                         <w:rPr>
-                          <w:rFonts w:ascii="Avenir" w:cs="Avenir" w:eastAsia="Avenir" w:hAnsi="Avenir"/>
+                          <w:rFonts w:ascii="Calibri" w:cs="Calibri" w:eastAsia="Calibri" w:hAnsi="Calibri"/>
                           <w:sz w:val="10"/>
                           <w:szCs w:val="10"/>
                         </w:rPr>
                       </w:pPr>
                       <w:r>
                         <w:rPr>
-                          <w:rFonts w:ascii="Avenir" w:cs="Avenir" w:eastAsia="Avenir" w:hAnsi="Avenir"/>
+                          <w:rFonts w:ascii="Calibri" w:cs="Calibri" w:eastAsia="Calibri" w:hAnsi="Calibri"/>
                           <w:sz w:val="10"/>
                           <w:szCs w:val="10"/>
                           <w:rtl w:val="0"/>
@@ -1541,28 +1577,37 @@
                 <w:tr>
                   <w:trPr>
                     <w:cantSplit w:val="0"/>
-                    <w:trHeight w:val="302.999999999999" w:hRule="atLeast"/>
+                    <w:trHeight w:val="135" w:hRule="atLeast"/>
                     <w:tblHeader w:val="0"/>
                   </w:trPr>
                   <w:tc>
                     <w:tcPr>
                       <w:gridSpan w:val="2"/>
+                      <w:tcBorders>
+                        <w:top w:color="999999" w:space="0" w:sz="4" w:val="single"/>
+                      </w:tcBorders>
+                      <w:tcMar>
+                        <w:top w:w="28.34645669291339" w:type="dxa"/>
+                        <w:left w:w="28.34645669291339" w:type="dxa"/>
+                        <w:bottom w:w="28.34645669291339" w:type="dxa"/>
+                        <w:right w:w="28.34645669291339" w:type="dxa"/>
+                      </w:tcMar>
                     </w:tcPr>
                     <w:p>
                       <w:pPr>
                         <w:pBdr>
-                          <w:top w:color="999999" w:space="2" w:sz="8" w:val="single"/>
+                          <w:top w:space="0" w:sz="0" w:val="nil"/>
                         </w:pBdr>
                         <w:spacing w:after="0" w:lineRule="auto"/>
                         <w:rPr>
-                          <w:rFonts w:ascii="Avenir" w:cs="Avenir" w:eastAsia="Avenir" w:hAnsi="Avenir"/>
+                          <w:rFonts w:ascii="Calibri" w:cs="Calibri" w:eastAsia="Calibri" w:hAnsi="Calibri"/>
                           <w:sz w:val="10"/>
                           <w:szCs w:val="10"/>
                         </w:rPr>
                       </w:pPr>
                       <w:r>
                         <w:rPr>
-                          <w:rFonts w:ascii="Avenir" w:cs="Avenir" w:eastAsia="Avenir" w:hAnsi="Avenir"/>
+                          <w:rFonts w:ascii="Calibri" w:cs="Calibri" w:eastAsia="Calibri" w:hAnsi="Calibri"/>
                           <w:sz w:val="10"/>
                           <w:szCs w:val="10"/>
                           <w:rtl w:val="0"/>
@@ -1579,14 +1624,14 @@
             <w:pPr>
               <w:spacing w:after="0" w:lineRule="auto"/>
               <w:rPr>
-                <w:rFonts w:ascii="Avenir" w:cs="Avenir" w:eastAsia="Avenir" w:hAnsi="Avenir"/>
+                <w:rFonts w:ascii="Calibri" w:cs="Calibri" w:eastAsia="Calibri" w:hAnsi="Calibri"/>
                 <w:sz w:val="10"/>
                 <w:szCs w:val="10"/>
               </w:rPr>
             </w:pPr>
             <w:r>
               <w:rPr>
-                <w:rFonts w:ascii="Avenir" w:cs="Avenir" w:eastAsia="Avenir" w:hAnsi="Avenir"/>
+                <w:rFonts w:ascii="Calibri" w:cs="Calibri" w:eastAsia="Calibri" w:hAnsi="Calibri"/>
                 <w:sz w:val="10"/>
                 <w:szCs w:val="10"/>
                 <w:rtl w:val="0"/>
@@ -1607,11 +1652,13 @@
               </w:pBdr>
               <w:spacing w:after="0" w:lineRule="auto"/>
               <w:rPr>
+                <w:rFonts w:ascii="Calibri" w:cs="Calibri" w:eastAsia="Calibri" w:hAnsi="Calibri"/>
                 <w:color w:val="cc0000"/>
               </w:rPr>
             </w:pPr>
             <w:r>
               <w:rPr>
+                <w:rFonts w:ascii="Calibri" w:cs="Calibri" w:eastAsia="Calibri" w:hAnsi="Calibri"/>
                 <w:b w:val="1"/>
                 <w:bCs w:val="1"/>
                 <w:color w:val="cc0000"/>
@@ -1629,14 +1676,14 @@
             <w:pPr>
               <w:spacing w:after="0" w:lineRule="auto"/>
               <w:rPr>
-                <w:rFonts w:ascii="Avenir" w:cs="Avenir" w:eastAsia="Avenir" w:hAnsi="Avenir"/>
+                <w:rFonts w:ascii="Calibri" w:cs="Calibri" w:eastAsia="Calibri" w:hAnsi="Calibri"/>
                 <w:sz w:val="10"/>
                 <w:szCs w:val="10"/>
               </w:rPr>
             </w:pPr>
             <w:r>
               <w:rPr>
-                <w:rFonts w:ascii="Avenir" w:cs="Avenir" w:eastAsia="Avenir" w:hAnsi="Avenir"/>
+                <w:rFonts w:ascii="Calibri" w:cs="Calibri" w:eastAsia="Calibri" w:hAnsi="Calibri"/>
                 <w:sz w:val="10"/>
                 <w:szCs w:val="10"/>
                 <w:rtl w:val="0"/>
@@ -1644,139 +1691,165 @@
               <w:t xml:space="preserve">{{FOR ax IN (complexityAxes || [])}}</w:t>
             </w:r>
           </w:p>
-          <w:tbl>
-            <w:tblPr>
-              <w:tblStyle w:val="Table3"/>
-              <w:tblW w:w="4933.0" w:type="dxa"/>
-              <w:jc w:val="left"/>
-              <w:tblLayout w:type="fixed"/>
-              <w:tblLook w:val="0000"/>
-            </w:tblPr>
-            <w:tblGrid>
-              <w:gridCol w:w="2466"/>
-              <w:gridCol w:w="2467"/>
-              <w:tblGridChange w:id="0">
+          <w:sdt>
+            <w:sdtPr>
+              <w:lock w:val="contentLocked"/>
+              <w:id w:val="549756067"/>
+              <w:tag w:val="goog_rdk_1"/>
+            </w:sdtPr>
+            <w:sdtContent>
+              <w:tbl>
+                <w:tblPr>
+                  <w:tblStyle w:val="Table3"/>
+                  <w:tblW w:w="4933.0" w:type="dxa"/>
+                  <w:jc w:val="left"/>
+                  <w:tblLayout w:type="fixed"/>
+                  <w:tblLook w:val="0000"/>
+                </w:tblPr>
                 <w:tblGrid>
                   <w:gridCol w:w="2466"/>
                   <w:gridCol w:w="2467"/>
+                  <w:tblGridChange w:id="0">
+                    <w:tblGrid>
+                      <w:gridCol w:w="2466"/>
+                      <w:gridCol w:w="2467"/>
+                    </w:tblGrid>
+                  </w:tblGridChange>
                 </w:tblGrid>
-              </w:tblGridChange>
-            </w:tblGrid>
-            <w:tr>
-              <w:trPr>
-                <w:cantSplit w:val="0"/>
-                <w:trHeight w:val="35.999999999999645" w:hRule="atLeast"/>
-                <w:tblHeader w:val="0"/>
-              </w:trPr>
-              <w:tc>
-                <w:tcPr>
-                  <w:tcMar>
-                    <w:top w:w="0.0" w:type="dxa"/>
-                    <w:left w:w="0.0" w:type="dxa"/>
-                    <w:bottom w:w="0.0" w:type="dxa"/>
-                    <w:right w:w="0.0" w:type="dxa"/>
-                  </w:tcMar>
-                </w:tcPr>
-                <w:p>
-                  <w:pPr>
-                    <w:spacing w:after="0" w:lineRule="auto"/>
-                    <w:rPr>
-                      <w:b w:val="1"/>
-                      <w:bCs w:val="1"/>
-                      <w:sz w:val="10"/>
-                      <w:szCs w:val="10"/>
-                    </w:rPr>
-                  </w:pPr>
-                  <w:r>
-                    <w:rPr>
-                      <w:b w:val="1"/>
-                      <w:bCs w:val="1"/>
-                      <w:sz w:val="10"/>
-                      <w:szCs w:val="10"/>
-                      <w:rtl w:val="0"/>
-                    </w:rPr>
-                    <w:t xml:space="preserve">{{$ax.title}} </w:t>
-                  </w:r>
-                </w:p>
-              </w:tc>
-              <w:tc>
-                <w:tcPr>
-                  <w:tcMar>
-                    <w:top w:w="0.0" w:type="dxa"/>
-                    <w:left w:w="0.0" w:type="dxa"/>
-                    <w:bottom w:w="0.0" w:type="dxa"/>
-                    <w:right w:w="0.0" w:type="dxa"/>
-                  </w:tcMar>
-                </w:tcPr>
-                <w:p>
-                  <w:pPr>
-                    <w:spacing w:after="0" w:lineRule="auto"/>
-                    <w:jc w:val="right"/>
-                    <w:rPr>
-                      <w:rFonts w:ascii="Avenir" w:cs="Avenir" w:eastAsia="Avenir" w:hAnsi="Avenir"/>
-                      <w:sz w:val="10"/>
-                      <w:szCs w:val="10"/>
-                    </w:rPr>
-                  </w:pPr>
-                  <w:r>
-                    <w:rPr>
-                      <w:rFonts w:ascii="Avenir" w:cs="Avenir" w:eastAsia="Avenir" w:hAnsi="Avenir"/>
-                      <w:sz w:val="10"/>
-                      <w:szCs w:val="10"/>
-                      <w:rtl w:val="0"/>
-                    </w:rPr>
-                    <w:t xml:space="preserve">{{$ax.crosses}} ({{$ax.score}})</w:t>
-                  </w:r>
-                </w:p>
-              </w:tc>
-            </w:tr>
-            <w:tr>
-              <w:trPr>
-                <w:cantSplit w:val="0"/>
-                <w:trHeight w:val="305.99999999999966" w:hRule="atLeast"/>
-                <w:tblHeader w:val="0"/>
-              </w:trPr>
-              <w:tc>
-                <w:tcPr>
-                  <w:gridSpan w:val="2"/>
-                </w:tcPr>
-                <w:p>
-                  <w:pPr>
-                    <w:pBdr>
-                      <w:top w:color="999999" w:space="2" w:sz="8" w:val="single"/>
-                    </w:pBdr>
-                    <w:spacing w:after="0" w:lineRule="auto"/>
-                    <w:rPr>
-                      <w:rFonts w:ascii="Avenir" w:cs="Avenir" w:eastAsia="Avenir" w:hAnsi="Avenir"/>
-                      <w:sz w:val="10"/>
-                      <w:szCs w:val="10"/>
-                    </w:rPr>
-                  </w:pPr>
-                  <w:r>
-                    <w:rPr>
-                      <w:rFonts w:ascii="Avenir" w:cs="Avenir" w:eastAsia="Avenir" w:hAnsi="Avenir"/>
-                      <w:sz w:val="10"/>
-                      <w:szCs w:val="10"/>
-                      <w:rtl w:val="0"/>
-                    </w:rPr>
-                    <w:t xml:space="preserve">{{$ax.description}}</w:t>
-                  </w:r>
-                </w:p>
-              </w:tc>
-            </w:tr>
-          </w:tbl>
+                <w:tr>
+                  <w:trPr>
+                    <w:cantSplit w:val="0"/>
+                    <w:trHeight w:val="29.999999999999986" w:hRule="atLeast"/>
+                    <w:tblHeader w:val="0"/>
+                  </w:trPr>
+                  <w:tc>
+                    <w:tcPr>
+                      <w:tcBorders>
+                        <w:bottom w:color="999999" w:space="0" w:sz="4" w:val="single"/>
+                      </w:tcBorders>
+                      <w:tcMar>
+                        <w:top w:w="28.34645669291339" w:type="dxa"/>
+                        <w:left w:w="28.34645669291339" w:type="dxa"/>
+                        <w:bottom w:w="28.34645669291339" w:type="dxa"/>
+                        <w:right w:w="28.34645669291339" w:type="dxa"/>
+                      </w:tcMar>
+                    </w:tcPr>
+                    <w:p>
+                      <w:pPr>
+                        <w:spacing w:after="0" w:lineRule="auto"/>
+                        <w:rPr>
+                          <w:rFonts w:ascii="Calibri" w:cs="Calibri" w:eastAsia="Calibri" w:hAnsi="Calibri"/>
+                          <w:b w:val="1"/>
+                          <w:bCs w:val="1"/>
+                          <w:sz w:val="10"/>
+                          <w:szCs w:val="10"/>
+                        </w:rPr>
+                      </w:pPr>
+                      <w:r>
+                        <w:rPr>
+                          <w:rFonts w:ascii="Calibri" w:cs="Calibri" w:eastAsia="Calibri" w:hAnsi="Calibri"/>
+                          <w:b w:val="1"/>
+                          <w:bCs w:val="1"/>
+                          <w:sz w:val="10"/>
+                          <w:szCs w:val="10"/>
+                          <w:rtl w:val="0"/>
+                        </w:rPr>
+                        <w:t xml:space="preserve">{{$ax.title}} </w:t>
+                      </w:r>
+                    </w:p>
+                  </w:tc>
+                  <w:tc>
+                    <w:tcPr>
+                      <w:tcBorders>
+                        <w:bottom w:color="999999" w:space="0" w:sz="4" w:val="single"/>
+                      </w:tcBorders>
+                      <w:tcMar>
+                        <w:top w:w="0.0" w:type="dxa"/>
+                        <w:left w:w="0.0" w:type="dxa"/>
+                        <w:bottom w:w="0.0" w:type="dxa"/>
+                        <w:right w:w="0.0" w:type="dxa"/>
+                      </w:tcMar>
+                    </w:tcPr>
+                    <w:p>
+                      <w:pPr>
+                        <w:spacing w:after="0" w:lineRule="auto"/>
+                        <w:jc w:val="right"/>
+                        <w:rPr>
+                          <w:rFonts w:ascii="Calibri" w:cs="Calibri" w:eastAsia="Calibri" w:hAnsi="Calibri"/>
+                          <w:sz w:val="10"/>
+                          <w:szCs w:val="10"/>
+                        </w:rPr>
+                      </w:pPr>
+                      <w:r>
+                        <w:rPr>
+                          <w:rFonts w:ascii="Calibri" w:cs="Calibri" w:eastAsia="Calibri" w:hAnsi="Calibri"/>
+                          <w:sz w:val="10"/>
+                          <w:szCs w:val="10"/>
+                          <w:rtl w:val="0"/>
+                        </w:rPr>
+                        <w:t xml:space="preserve">{{$ax.crosses}} ({{$ax.score}})</w:t>
+                      </w:r>
+                    </w:p>
+                  </w:tc>
+                </w:tr>
+                <w:tr>
+                  <w:trPr>
+                    <w:cantSplit w:val="0"/>
+                    <w:trHeight w:val="120" w:hRule="atLeast"/>
+                    <w:tblHeader w:val="0"/>
+                  </w:trPr>
+                  <w:tc>
+                    <w:tcPr>
+                      <w:gridSpan w:val="2"/>
+                      <w:tcBorders>
+                        <w:top w:color="999999" w:space="0" w:sz="4" w:val="single"/>
+                      </w:tcBorders>
+                      <w:tcMar>
+                        <w:top w:w="28.34645669291339" w:type="dxa"/>
+                        <w:left w:w="28.34645669291339" w:type="dxa"/>
+                        <w:bottom w:w="28.34645669291339" w:type="dxa"/>
+                        <w:right w:w="28.34645669291339" w:type="dxa"/>
+                      </w:tcMar>
+                    </w:tcPr>
+                    <w:p>
+                      <w:pPr>
+                        <w:pBdr>
+                          <w:top w:space="0" w:sz="0" w:val="nil"/>
+                        </w:pBdr>
+                        <w:spacing w:after="0" w:lineRule="auto"/>
+                        <w:rPr>
+                          <w:rFonts w:ascii="Calibri" w:cs="Calibri" w:eastAsia="Calibri" w:hAnsi="Calibri"/>
+                          <w:sz w:val="10"/>
+                          <w:szCs w:val="10"/>
+                        </w:rPr>
+                      </w:pPr>
+                      <w:r>
+                        <w:rPr>
+                          <w:rFonts w:ascii="Calibri" w:cs="Calibri" w:eastAsia="Calibri" w:hAnsi="Calibri"/>
+                          <w:sz w:val="10"/>
+                          <w:szCs w:val="10"/>
+                          <w:rtl w:val="0"/>
+                        </w:rPr>
+                        <w:t xml:space="preserve">{{$ax.description}}</w:t>
+                      </w:r>
+                    </w:p>
+                  </w:tc>
+                </w:tr>
+              </w:tbl>
+            </w:sdtContent>
+          </w:sdt>
           <w:p>
             <w:pPr>
               <w:spacing w:after="0" w:lineRule="auto"/>
               <w:rPr>
-                <w:rFonts w:ascii="Avenir" w:cs="Avenir" w:eastAsia="Avenir" w:hAnsi="Avenir"/>
+                <w:rFonts w:ascii="Calibri" w:cs="Calibri" w:eastAsia="Calibri" w:hAnsi="Calibri"/>
                 <w:sz w:val="10"/>
                 <w:szCs w:val="10"/>
               </w:rPr>
             </w:pPr>
             <w:r>
               <w:rPr>
-                <w:rFonts w:ascii="Avenir" w:cs="Avenir" w:eastAsia="Avenir" w:hAnsi="Avenir"/>
+                <w:rFonts w:ascii="Calibri" w:cs="Calibri" w:eastAsia="Calibri" w:hAnsi="Calibri"/>
                 <w:sz w:val="10"/>
                 <w:szCs w:val="10"/>
                 <w:rtl w:val="0"/>
@@ -1802,7 +1875,7 @@
               <w:spacing w:after="0" w:before="0" w:line="240" w:lineRule="auto"/>
               <w:ind w:left="0" w:firstLine="0"/>
               <w:rPr>
-                <w:rFonts w:ascii="Avenir" w:cs="Avenir" w:eastAsia="Avenir" w:hAnsi="Avenir"/>
+                <w:rFonts w:ascii="Calibri" w:cs="Calibri" w:eastAsia="Calibri" w:hAnsi="Calibri"/>
                 <w:sz w:val="10"/>
                 <w:szCs w:val="10"/>
               </w:rPr>
@@ -1824,7 +1897,7 @@
               <w:spacing w:after="0" w:before="0" w:line="240" w:lineRule="auto"/>
               <w:ind w:left="0" w:firstLine="0"/>
               <w:rPr>
-                <w:rFonts w:ascii="Avenir" w:cs="Avenir" w:eastAsia="Avenir" w:hAnsi="Avenir"/>
+                <w:rFonts w:ascii="Calibri" w:cs="Calibri" w:eastAsia="Calibri" w:hAnsi="Calibri"/>
                 <w:sz w:val="10"/>
                 <w:szCs w:val="10"/>
               </w:rPr>
@@ -1843,7 +1916,7 @@
         <w:widowControl w:val="0"/>
         <w:spacing w:after="0" w:line="276" w:lineRule="auto"/>
         <w:rPr>
-          <w:rFonts w:ascii="Avenir" w:cs="Avenir" w:eastAsia="Avenir" w:hAnsi="Avenir"/>
+          <w:rFonts w:ascii="Calibri" w:cs="Calibri" w:eastAsia="Calibri" w:hAnsi="Calibri"/>
           <w:sz w:val="22"/>
           <w:szCs w:val="22"/>
         </w:rPr>
@@ -1857,8 +1930,9 @@
     <w:p>
       <w:pPr>
         <w:spacing w:after="0" w:lineRule="auto"/>
+        <w:ind w:right="423.5433070866151"/>
         <w:rPr>
-          <w:rFonts w:ascii="Avenir" w:cs="Avenir" w:eastAsia="Avenir" w:hAnsi="Avenir"/>
+          <w:rFonts w:ascii="Calibri" w:cs="Calibri" w:eastAsia="Calibri" w:hAnsi="Calibri"/>
           <w:sz w:val="22"/>
           <w:szCs w:val="22"/>
         </w:rPr>
@@ -1870,18 +1944,18 @@
       </w:r>
       <w:r>
         <w:drawing>
-          <wp:anchor allowOverlap="1" behindDoc="1" distB="0" distT="0" distL="0" distR="0" hidden="0" layoutInCell="1" locked="0" relativeHeight="0" simplePos="0">
+          <wp:anchor allowOverlap="1" behindDoc="1" distB="114300" distT="114300" distL="114300" distR="114300" hidden="0" layoutInCell="1" locked="1" relativeHeight="0" simplePos="0">
             <wp:simplePos x="0" y="0"/>
-            <wp:positionH relativeFrom="column">
-              <wp:posOffset>-361948</wp:posOffset>
+            <wp:positionH relativeFrom="page">
+              <wp:posOffset>0</wp:posOffset>
             </wp:positionH>
-            <wp:positionV relativeFrom="paragraph">
-              <wp:posOffset>6113218</wp:posOffset>
+            <wp:positionV relativeFrom="page">
+              <wp:posOffset>6855997</wp:posOffset>
             </wp:positionV>
-            <wp:extent cx="7585755" cy="3840407"/>
+            <wp:extent cx="7560310" cy="3836133"/>
             <wp:effectExtent b="0" l="0" r="0" t="0"/>
             <wp:wrapNone/>
-            <wp:docPr id="3" name="image1.png"/>
+            <wp:docPr id="2" name="image1.png"/>
             <a:graphic>
               <a:graphicData uri="http://schemas.openxmlformats.org/drawingml/2006/picture">
                 <pic:pic>
@@ -1899,7 +1973,7 @@
                   <pic:spPr>
                     <a:xfrm>
                       <a:off x="0" y="0"/>
-                      <a:ext cx="7585755" cy="3840407"/>
+                      <a:ext cx="7560310" cy="3836133"/>
                     </a:xfrm>
                     <a:prstGeom prst="rect"/>
                     <a:ln/>
@@ -1913,7 +1987,7 @@
     </w:p>
     <w:sectPr>
       <w:pgSz w:h="16838" w:w="11906" w:orient="portrait"/>
-      <w:pgMar w:bottom="566.9291338582677" w:top="566.9291338582677" w:left="566.9291338582677" w:right="566.9291338582677" w:header="0" w:footer="0"/>
+      <w:pgMar w:bottom="113.38582677165356" w:top="396.85039370078744" w:left="566.9291338582677" w:right="566.9291338582677" w:header="0" w:footer="0"/>
       <w:pgNumType w:start="1"/>
     </w:sectPr>
   </w:body>
@@ -1925,35 +1999,39 @@
   <w:abstractNum w:abstractNumId="1">
     <w:lvl w:ilvl="0">
       <w:start w:val="1"/>
-      <w:numFmt w:val="bullet"/>
-      <w:lvlText w:val="●"/>
+      <w:numFmt w:val="decimal"/>
+      <w:lvlText w:val="%1."/>
       <w:lvlJc w:val="left"/>
       <w:pPr>
-        <w:ind w:left="360" w:hanging="360"/>
+        <w:ind w:left="720" w:hanging="360"/>
       </w:pPr>
       <w:rPr>
-        <w:rFonts w:ascii="Noto Sans Symbols" w:cs="Noto Sans Symbols" w:eastAsia="Noto Sans Symbols" w:hAnsi="Noto Sans Symbols"/>
+        <w:u w:val="none"/>
       </w:rPr>
     </w:lvl>
     <w:lvl w:ilvl="1">
       <w:start w:val="1"/>
-      <w:numFmt w:val="decimal"/>
+      <w:numFmt w:val="lowerLetter"/>
       <w:lvlText w:val="%2."/>
-      <w:lvlJc w:val="left"/>
-      <w:pPr>
-        <w:ind w:left="1080" w:hanging="360"/>
-      </w:pPr>
-      <w:rPr/>
-    </w:lvl>
-    <w:lvl w:ilvl="2">
-      <w:start w:val="1"/>
-      <w:numFmt w:val="decimal"/>
-      <w:lvlText w:val="%3."/>
       <w:lvlJc w:val="left"/>
       <w:pPr>
         <w:ind w:left="1440" w:hanging="360"/>
       </w:pPr>
-      <w:rPr/>
+      <w:rPr>
+        <w:u w:val="none"/>
+      </w:rPr>
+    </w:lvl>
+    <w:lvl w:ilvl="2">
+      <w:start w:val="1"/>
+      <w:numFmt w:val="lowerRoman"/>
+      <w:lvlText w:val="%3."/>
+      <w:lvlJc w:val="right"/>
+      <w:pPr>
+        <w:ind w:left="2160" w:hanging="360"/>
+      </w:pPr>
+      <w:rPr>
+        <w:u w:val="none"/>
+      </w:rPr>
     </w:lvl>
     <w:lvl w:ilvl="3">
       <w:start w:val="1"/>
@@ -1961,29 +2039,35 @@
       <w:lvlText w:val="%4."/>
       <w:lvlJc w:val="left"/>
       <w:pPr>
-        <w:ind w:left="1800" w:hanging="360"/>
+        <w:ind w:left="2880" w:hanging="360"/>
       </w:pPr>
-      <w:rPr/>
+      <w:rPr>
+        <w:u w:val="none"/>
+      </w:rPr>
     </w:lvl>
     <w:lvl w:ilvl="4">
       <w:start w:val="1"/>
-      <w:numFmt w:val="decimal"/>
+      <w:numFmt w:val="lowerLetter"/>
       <w:lvlText w:val="%5."/>
       <w:lvlJc w:val="left"/>
       <w:pPr>
-        <w:ind w:left="2160" w:hanging="360"/>
+        <w:ind w:left="3600" w:hanging="360"/>
       </w:pPr>
-      <w:rPr/>
+      <w:rPr>
+        <w:u w:val="none"/>
+      </w:rPr>
     </w:lvl>
     <w:lvl w:ilvl="5">
       <w:start w:val="1"/>
-      <w:numFmt w:val="decimal"/>
+      <w:numFmt w:val="lowerRoman"/>
       <w:lvlText w:val="%6."/>
-      <w:lvlJc w:val="left"/>
+      <w:lvlJc w:val="right"/>
       <w:pPr>
-        <w:ind w:left="2520" w:hanging="360"/>
+        <w:ind w:left="4320" w:hanging="360"/>
       </w:pPr>
-      <w:rPr/>
+      <w:rPr>
+        <w:u w:val="none"/>
+      </w:rPr>
     </w:lvl>
     <w:lvl w:ilvl="6">
       <w:start w:val="1"/>
@@ -1991,41 +2075,49 @@
       <w:lvlText w:val="%7."/>
       <w:lvlJc w:val="left"/>
       <w:pPr>
-        <w:ind w:left="2880" w:hanging="360"/>
+        <w:ind w:left="5040" w:hanging="360"/>
       </w:pPr>
-      <w:rPr/>
+      <w:rPr>
+        <w:u w:val="none"/>
+      </w:rPr>
     </w:lvl>
     <w:lvl w:ilvl="7">
       <w:start w:val="1"/>
-      <w:numFmt w:val="decimal"/>
+      <w:numFmt w:val="lowerLetter"/>
       <w:lvlText w:val="%8."/>
       <w:lvlJc w:val="left"/>
       <w:pPr>
-        <w:ind w:left="3240" w:hanging="360"/>
+        <w:ind w:left="5760" w:hanging="360"/>
       </w:pPr>
-      <w:rPr/>
+      <w:rPr>
+        <w:u w:val="none"/>
+      </w:rPr>
     </w:lvl>
     <w:lvl w:ilvl="8">
       <w:start w:val="1"/>
-      <w:numFmt w:val="decimal"/>
+      <w:numFmt w:val="lowerRoman"/>
       <w:lvlText w:val="%9."/>
-      <w:lvlJc w:val="left"/>
+      <w:lvlJc w:val="right"/>
       <w:pPr>
-        <w:ind w:left="3600" w:hanging="360"/>
+        <w:ind w:left="6480" w:hanging="360"/>
       </w:pPr>
-      <w:rPr/>
+      <w:rPr>
+        <w:u w:val="none"/>
+      </w:rPr>
     </w:lvl>
   </w:abstractNum>
   <w:abstractNum w:abstractNumId="2">
     <w:lvl w:ilvl="0">
       <w:start w:val="1"/>
-      <w:numFmt w:val="decimal"/>
-      <w:lvlText w:val="%1."/>
+      <w:numFmt w:val="bullet"/>
+      <w:lvlText w:val="●"/>
       <w:lvlJc w:val="left"/>
       <w:pPr>
         <w:ind w:left="360" w:hanging="360"/>
       </w:pPr>
-      <w:rPr/>
+      <w:rPr>
+        <w:rFonts w:ascii="Noto Sans Symbols" w:cs="Noto Sans Symbols" w:eastAsia="Noto Sans Symbols" w:hAnsi="Noto Sans Symbols"/>
+      </w:rPr>
     </w:lvl>
     <w:lvl w:ilvl="1">
       <w:start w:val="1"/>
@@ -2265,20 +2357,6 @@
       <w:szCs w:val="52"/>
     </w:rPr>
   </w:style>
-  <w:style w:type="table" w:styleId="TableNormal" w:default="1">
-    <w:name w:val="TableNormal"/>
-    <w:tblPr>
-      <w:tblCellMar>
-        <w:top w:w="100.0" w:type="dxa"/>
-        <w:left w:w="100.0" w:type="dxa"/>
-        <w:bottom w:w="100.0" w:type="dxa"/>
-        <w:right w:w="100.0" w:type="dxa"/>
-      </w:tblCellMar>
-    </w:tblPr>
-  </w:style>
-  <w:style w:type="paragraph" w:styleId="Normal" w:default="1">
-    <w:name w:val="normal"/>
-  </w:style>
   <w:style w:type="paragraph" w:styleId="Heading7">
     <w:name w:val="Heading 7"/>
     <w:basedOn w:val="Normal"/>
@@ -13878,45 +13956,6 @@
         <w:shd w:color="auto" w:fill="fbcaa2" w:themeFill="accent6" w:themeFillTint="00007F" w:val="clear"/>
       </w:tcPr>
     </w:tblStylePr>
-  </w:style>
-  <w:style w:type="table" w:styleId="Table1">
-    <w:basedOn w:val="TableNormal"/>
-    <w:tblPr>
-      <w:tblStyleRowBandSize w:val="1"/>
-      <w:tblStyleColBandSize w:val="1"/>
-      <w:tblCellMar>
-        <w:top w:w="80.0" w:type="dxa"/>
-        <w:left w:w="80.0" w:type="dxa"/>
-        <w:bottom w:w="80.0" w:type="dxa"/>
-        <w:right w:w="80.0" w:type="dxa"/>
-      </w:tblCellMar>
-    </w:tblPr>
-  </w:style>
-  <w:style w:type="table" w:styleId="Table2">
-    <w:basedOn w:val="TableNormal"/>
-    <w:tblPr>
-      <w:tblStyleRowBandSize w:val="1"/>
-      <w:tblStyleColBandSize w:val="1"/>
-      <w:tblCellMar>
-        <w:top w:w="55.0" w:type="dxa"/>
-        <w:left w:w="55.0" w:type="dxa"/>
-        <w:bottom w:w="55.0" w:type="dxa"/>
-        <w:right w:w="55.0" w:type="dxa"/>
-      </w:tblCellMar>
-    </w:tblPr>
-  </w:style>
-  <w:style w:type="table" w:styleId="Table3">
-    <w:basedOn w:val="TableNormal"/>
-    <w:tblPr>
-      <w:tblStyleRowBandSize w:val="1"/>
-      <w:tblStyleColBandSize w:val="1"/>
-      <w:tblCellMar>
-        <w:top w:w="55.0" w:type="dxa"/>
-        <w:left w:w="55.0" w:type="dxa"/>
-        <w:bottom w:w="55.0" w:type="dxa"/>
-        <w:right w:w="55.0" w:type="dxa"/>
-      </w:tblCellMar>
-    </w:tblPr>
   </w:style>
   <w:style w:type="paragraph" w:styleId="Subtitle">
     <w:name w:val="Subtitle"/>
@@ -14148,7 +14187,7 @@
 
 <file path=customXML/item1.xml><?xml version="1.0" encoding="utf-8"?>
 <go:gDocsCustomXmlDataStorage xmlns:go="http://customooxmlschemas.google.com/" xmlns:r="http://schemas.openxmlformats.org/officeDocument/2006/relationships" uri="GoogleDocsCustomDataVersion2">
-  <go:docsCustomData xmlns:go="http://customooxmlschemas.google.com/" roundtripDataSignature="AMtx7mg0MgjtAD0qISevE14e3yRoWEZ4zA==">CgMxLjAaHwoBMBIaChgICVIUChJ0YWJsZS5mMHBwMmdoYXp1NGk4AHIhMUx5Z25rRjJ5TVUtYjd5WERFaWhfbEc2THZKV0hicDJ2</go:docsCustomData>
+  <go:docsCustomData xmlns:go="http://customooxmlschemas.google.com/" roundtripDataSignature="AMtx7mjqgZEZGcOd++/nIdORAHqIBM9kTA==">CgMxLjAaHgoBMBIZChcICVITChF0YWJsZS4xbWgyNHA2MDN1ZxofCgExEhoKGAgJUhQKEnRhYmxlLjIwcTNkMWl0ajA1eTgAciExekF2Q21TNl9JSEVLcTdJdDVfVlNOTFFCaFJlbVNrS2s=</go:docsCustomData>
 </go:gDocsCustomXmlDataStorage>
 </file>
 

</xml_diff>